<commit_message>
added a file about scores
</commit_message>
<xml_diff>
--- a/Docs/清华2015XLP记分规则 xxh.docx
+++ b/Docs/清华2015XLP记分规则 xxh.docx
@@ -369,7 +369,6 @@
         </w:rPr>
         <w:t>上传第一次分组后的任务分工文档到</w:t>
       </w:r>
-      <w:proofErr w:type="spellStart"/>
       <w:r>
         <w:rPr>
           <w:sz w:val="24"/>
@@ -377,7 +376,6 @@
         </w:rPr>
         <w:t>teambition</w:t>
       </w:r>
-      <w:proofErr w:type="spellEnd"/>
       <w:r>
         <w:rPr>
           <w:rFonts w:hint="eastAsia"/>
@@ -654,7 +652,6 @@
         </w:rPr>
         <w:t>上传第二次分组后的任务分工文档到</w:t>
       </w:r>
-      <w:proofErr w:type="spellStart"/>
       <w:r>
         <w:rPr>
           <w:sz w:val="24"/>
@@ -662,7 +659,6 @@
         </w:rPr>
         <w:t>teambition</w:t>
       </w:r>
-      <w:proofErr w:type="spellEnd"/>
       <w:r>
         <w:rPr>
           <w:rFonts w:hint="eastAsia"/>
@@ -956,27 +952,8 @@
           <w:sz w:val="24"/>
           <w:szCs w:val="24"/>
         </w:rPr>
-        <w:t>上</w:t>
-      </w:r>
-      <w:proofErr w:type="gramStart"/>
-      <w:r>
-        <w:rPr>
-          <w:rFonts w:hint="eastAsia"/>
-          <w:sz w:val="24"/>
-          <w:szCs w:val="24"/>
-        </w:rPr>
-        <w:t>传注册</w:t>
-      </w:r>
-      <w:proofErr w:type="gramEnd"/>
-      <w:r>
-        <w:rPr>
-          <w:rFonts w:hint="eastAsia"/>
-          <w:sz w:val="24"/>
-          <w:szCs w:val="24"/>
-        </w:rPr>
-        <w:t>信息和在</w:t>
-      </w:r>
-      <w:proofErr w:type="spellStart"/>
+        <w:t>上传注册信息和在</w:t>
+      </w:r>
       <w:r>
         <w:rPr>
           <w:rFonts w:hint="eastAsia"/>
@@ -985,7 +962,6 @@
         </w:rPr>
         <w:t>Git</w:t>
       </w:r>
-      <w:proofErr w:type="spellEnd"/>
       <w:r>
         <w:rPr>
           <w:rFonts w:hint="eastAsia"/>
@@ -1008,7 +984,15 @@
           <w:sz w:val="24"/>
           <w:szCs w:val="24"/>
         </w:rPr>
-        <w:t>工具介绍后）（</w:t>
+        <w:t>工具</w:t>
+      </w:r>
+      <w:r>
+        <w:rPr>
+          <w:rFonts w:hint="eastAsia"/>
+          <w:sz w:val="24"/>
+          <w:szCs w:val="24"/>
+        </w:rPr>
+        <w:t>后）（</w:t>
       </w:r>
       <w:r>
         <w:rPr>
@@ -1071,7 +1055,6 @@
         </w:rPr>
         <w:t>第一次分组后各组项目经理把组内成员的</w:t>
       </w:r>
-      <w:proofErr w:type="spellStart"/>
       <w:r>
         <w:rPr>
           <w:sz w:val="24"/>
@@ -1079,7 +1062,6 @@
         </w:rPr>
         <w:t>teambition</w:t>
       </w:r>
-      <w:proofErr w:type="spellEnd"/>
       <w:r>
         <w:rPr>
           <w:rFonts w:hint="eastAsia"/>
@@ -1088,7 +1070,6 @@
         </w:rPr>
         <w:t>账号，（</w:t>
       </w:r>
-      <w:proofErr w:type="spellStart"/>
       <w:r>
         <w:rPr>
           <w:sz w:val="24"/>
@@ -1096,7 +1077,6 @@
         </w:rPr>
         <w:t>Git</w:t>
       </w:r>
-      <w:proofErr w:type="spellEnd"/>
       <w:r>
         <w:rPr>
           <w:rFonts w:hint="eastAsia"/>
@@ -1120,7 +1100,6 @@
         </w:rPr>
         <w:t>修改用户名为自己的姓名，小组项目地址，分组编号）上传到</w:t>
       </w:r>
-      <w:proofErr w:type="spellStart"/>
       <w:r>
         <w:rPr>
           <w:sz w:val="24"/>
@@ -1128,7 +1107,6 @@
         </w:rPr>
         <w:t>teambition</w:t>
       </w:r>
-      <w:proofErr w:type="spellEnd"/>
       <w:r>
         <w:rPr>
           <w:rFonts w:hint="eastAsia"/>
@@ -1406,7 +1384,6 @@
         </w:rPr>
         <w:t>第二次分组后各组项目经理把组内成员的</w:t>
       </w:r>
-      <w:proofErr w:type="spellStart"/>
       <w:r>
         <w:rPr>
           <w:sz w:val="24"/>
@@ -1414,7 +1391,6 @@
         </w:rPr>
         <w:t>teambition</w:t>
       </w:r>
-      <w:proofErr w:type="spellEnd"/>
       <w:r>
         <w:rPr>
           <w:rFonts w:hint="eastAsia"/>
@@ -1423,7 +1399,6 @@
         </w:rPr>
         <w:t>账号、（</w:t>
       </w:r>
-      <w:proofErr w:type="spellStart"/>
       <w:r>
         <w:rPr>
           <w:sz w:val="24"/>
@@ -1431,7 +1406,6 @@
         </w:rPr>
         <w:t>Git</w:t>
       </w:r>
-      <w:proofErr w:type="spellEnd"/>
       <w:r>
         <w:rPr>
           <w:rFonts w:hint="eastAsia"/>
@@ -1455,7 +1429,6 @@
         </w:rPr>
         <w:t>修改用户名为自己的姓名，小组项目地址，分组编号）上传到</w:t>
       </w:r>
-      <w:proofErr w:type="spellStart"/>
       <w:r>
         <w:rPr>
           <w:sz w:val="24"/>
@@ -1463,7 +1436,6 @@
         </w:rPr>
         <w:t>teambition</w:t>
       </w:r>
-      <w:proofErr w:type="spellEnd"/>
       <w:r>
         <w:rPr>
           <w:rFonts w:hint="eastAsia"/>
@@ -1714,7 +1686,6 @@
         </w:rPr>
         <w:t>备注：在</w:t>
       </w:r>
-      <w:proofErr w:type="spellStart"/>
       <w:r>
         <w:rPr>
           <w:rFonts w:hint="eastAsia"/>
@@ -1723,7 +1694,6 @@
         </w:rPr>
         <w:t>Git</w:t>
       </w:r>
-      <w:proofErr w:type="spellEnd"/>
       <w:r>
         <w:rPr>
           <w:rFonts w:hint="eastAsia"/>
@@ -1801,15 +1771,258 @@
           <w:szCs w:val="24"/>
         </w:rPr>
       </w:pPr>
-    </w:p>
-    <w:p>
-      <w:pPr>
-        <w:spacing w:line="300" w:lineRule="auto"/>
-        <w:rPr>
-          <w:sz w:val="24"/>
-          <w:szCs w:val="24"/>
-        </w:rPr>
-      </w:pPr>
+      <w:r>
+        <w:rPr>
+          <w:rFonts w:hint="eastAsia"/>
+          <w:sz w:val="24"/>
+          <w:szCs w:val="24"/>
+        </w:rPr>
+        <w:t>7</w:t>
+      </w:r>
+      <w:r>
+        <w:rPr>
+          <w:rFonts w:hint="eastAsia"/>
+          <w:sz w:val="24"/>
+          <w:szCs w:val="24"/>
+        </w:rPr>
+        <w:t>、</w:t>
+      </w:r>
+      <w:r>
+        <w:rPr>
+          <w:rFonts w:hint="eastAsia"/>
+          <w:sz w:val="24"/>
+          <w:szCs w:val="24"/>
+        </w:rPr>
+        <w:t>设计并</w:t>
+      </w:r>
+      <w:r>
+        <w:rPr>
+          <w:rFonts w:hint="eastAsia"/>
+          <w:sz w:val="24"/>
+          <w:szCs w:val="24"/>
+        </w:rPr>
+        <w:t>3D</w:t>
+      </w:r>
+      <w:r>
+        <w:rPr>
+          <w:rFonts w:hint="eastAsia"/>
+          <w:sz w:val="24"/>
+          <w:szCs w:val="24"/>
+        </w:rPr>
+        <w:t>打印小组</w:t>
+      </w:r>
+      <w:r>
+        <w:rPr>
+          <w:rFonts w:hint="eastAsia"/>
+          <w:sz w:val="24"/>
+          <w:szCs w:val="24"/>
+        </w:rPr>
+        <w:t>Logo</w:t>
+      </w:r>
+      <w:r>
+        <w:rPr>
+          <w:rFonts w:hint="eastAsia"/>
+          <w:sz w:val="24"/>
+          <w:szCs w:val="24"/>
+        </w:rPr>
+        <w:t>（</w:t>
+      </w:r>
+      <w:r>
+        <w:rPr>
+          <w:rFonts w:hint="eastAsia"/>
+          <w:sz w:val="24"/>
+          <w:szCs w:val="24"/>
+        </w:rPr>
+        <w:t>5</w:t>
+      </w:r>
+      <w:r>
+        <w:rPr>
+          <w:rFonts w:hint="eastAsia"/>
+          <w:sz w:val="24"/>
+          <w:szCs w:val="24"/>
+        </w:rPr>
+        <w:t>分）</w:t>
+      </w:r>
+      <w:r>
+        <w:rPr>
+          <w:rFonts w:hint="eastAsia"/>
+          <w:sz w:val="24"/>
+          <w:szCs w:val="24"/>
+        </w:rPr>
+        <w:t>day</w:t>
+      </w:r>
+      <w:r>
+        <w:rPr>
+          <w:sz w:val="24"/>
+          <w:szCs w:val="24"/>
+        </w:rPr>
+        <w:t>1</w:t>
+      </w:r>
+    </w:p>
+    <w:p>
+      <w:pPr>
+        <w:spacing w:line="300" w:lineRule="auto"/>
+        <w:rPr>
+          <w:sz w:val="24"/>
+          <w:szCs w:val="24"/>
+        </w:rPr>
+      </w:pPr>
+      <w:r>
+        <w:rPr>
+          <w:rFonts w:hint="eastAsia"/>
+          <w:sz w:val="24"/>
+          <w:szCs w:val="24"/>
+        </w:rPr>
+        <w:t>考核内容</w:t>
+      </w:r>
+      <w:r>
+        <w:rPr>
+          <w:sz w:val="24"/>
+          <w:szCs w:val="24"/>
+        </w:rPr>
+        <w:tab/>
+      </w:r>
+    </w:p>
+    <w:p>
+      <w:pPr>
+        <w:pStyle w:val="a6"/>
+        <w:numPr>
+          <w:ilvl w:val="0"/>
+          <w:numId w:val="10"/>
+        </w:numPr>
+        <w:spacing w:line="300" w:lineRule="auto"/>
+        <w:ind w:firstLineChars="0"/>
+        <w:rPr>
+          <w:sz w:val="24"/>
+          <w:szCs w:val="24"/>
+        </w:rPr>
+      </w:pPr>
+      <w:r>
+        <w:rPr>
+          <w:rFonts w:hint="eastAsia"/>
+          <w:sz w:val="24"/>
+          <w:szCs w:val="24"/>
+        </w:rPr>
+        <w:t>各小组设计自己的小组</w:t>
+      </w:r>
+      <w:r>
+        <w:rPr>
+          <w:rFonts w:hint="eastAsia"/>
+          <w:sz w:val="24"/>
+          <w:szCs w:val="24"/>
+        </w:rPr>
+        <w:t>logo</w:t>
+      </w:r>
+      <w:r>
+        <w:rPr>
+          <w:rFonts w:hint="eastAsia"/>
+          <w:sz w:val="24"/>
+          <w:szCs w:val="24"/>
+        </w:rPr>
+        <w:t>。</w:t>
+      </w:r>
+      <w:r>
+        <w:rPr>
+          <w:rFonts w:hint="eastAsia"/>
+          <w:sz w:val="24"/>
+          <w:szCs w:val="24"/>
+        </w:rPr>
+        <w:t>记分组综合</w:t>
+      </w:r>
+      <w:r>
+        <w:rPr>
+          <w:rFonts w:hint="eastAsia"/>
+          <w:sz w:val="24"/>
+          <w:szCs w:val="24"/>
+        </w:rPr>
+        <w:t>logo</w:t>
+      </w:r>
+      <w:r>
+        <w:rPr>
+          <w:rFonts w:hint="eastAsia"/>
+          <w:sz w:val="24"/>
+          <w:szCs w:val="24"/>
+        </w:rPr>
+        <w:t>设计的创意、美观等因素对其进行评分。</w:t>
+      </w:r>
+      <w:r>
+        <w:rPr>
+          <w:sz w:val="24"/>
+          <w:szCs w:val="24"/>
+        </w:rPr>
+        <w:t>（</w:t>
+      </w:r>
+      <w:r>
+        <w:rPr>
+          <w:rFonts w:hint="eastAsia"/>
+          <w:sz w:val="24"/>
+          <w:szCs w:val="24"/>
+        </w:rPr>
+        <w:t>6</w:t>
+      </w:r>
+      <w:r>
+        <w:rPr>
+          <w:rFonts w:hint="eastAsia"/>
+          <w:sz w:val="24"/>
+          <w:szCs w:val="24"/>
+        </w:rPr>
+        <w:t>分</w:t>
+      </w:r>
+      <w:r>
+        <w:rPr>
+          <w:sz w:val="24"/>
+          <w:szCs w:val="24"/>
+        </w:rPr>
+        <w:t>）</w:t>
+      </w:r>
+    </w:p>
+    <w:p>
+      <w:pPr>
+        <w:pStyle w:val="a6"/>
+        <w:numPr>
+          <w:ilvl w:val="0"/>
+          <w:numId w:val="10"/>
+        </w:numPr>
+        <w:spacing w:line="300" w:lineRule="auto"/>
+        <w:ind w:firstLineChars="0"/>
+        <w:rPr>
+          <w:rFonts w:hint="eastAsia"/>
+          <w:sz w:val="24"/>
+          <w:szCs w:val="24"/>
+        </w:rPr>
+      </w:pPr>
+      <w:r>
+        <w:rPr>
+          <w:rFonts w:hint="eastAsia"/>
+          <w:sz w:val="24"/>
+          <w:szCs w:val="24"/>
+        </w:rPr>
+        <w:lastRenderedPageBreak/>
+        <w:t>可以使用</w:t>
+      </w:r>
+      <w:r>
+        <w:rPr>
+          <w:rFonts w:hint="eastAsia"/>
+          <w:sz w:val="24"/>
+          <w:szCs w:val="24"/>
+        </w:rPr>
+        <w:t>3</w:t>
+      </w:r>
+      <w:r>
+        <w:rPr>
+          <w:sz w:val="24"/>
+          <w:szCs w:val="24"/>
+        </w:rPr>
+        <w:t>D</w:t>
+      </w:r>
+      <w:r>
+        <w:rPr>
+          <w:rFonts w:hint="eastAsia"/>
+          <w:sz w:val="24"/>
+          <w:szCs w:val="24"/>
+        </w:rPr>
+        <w:t>打印制作出实物，记分组根据实物制作情况给分。不制作不得分，也不扣分（</w:t>
+      </w:r>
       <w:r>
         <w:rPr>
           <w:rFonts w:hint="eastAsia"/>
@@ -1824,6 +2037,149 @@
           <w:sz w:val="24"/>
           <w:szCs w:val="24"/>
         </w:rPr>
+        <w:t>分）</w:t>
+      </w:r>
+    </w:p>
+    <w:p>
+      <w:pPr>
+        <w:pStyle w:val="a6"/>
+        <w:numPr>
+          <w:ilvl w:val="0"/>
+          <w:numId w:val="10"/>
+        </w:numPr>
+        <w:spacing w:line="300" w:lineRule="auto"/>
+        <w:ind w:firstLineChars="0"/>
+        <w:rPr>
+          <w:sz w:val="24"/>
+          <w:szCs w:val="24"/>
+        </w:rPr>
+      </w:pPr>
+      <w:r>
+        <w:rPr>
+          <w:rFonts w:hint="eastAsia"/>
+          <w:sz w:val="24"/>
+          <w:szCs w:val="24"/>
+        </w:rPr>
+        <w:t>若有</w:t>
+      </w:r>
+      <w:r>
+        <w:rPr>
+          <w:rFonts w:hint="eastAsia"/>
+          <w:sz w:val="24"/>
+          <w:szCs w:val="24"/>
+        </w:rPr>
+        <w:t>实物制作</w:t>
+      </w:r>
+      <w:r>
+        <w:rPr>
+          <w:rFonts w:hint="eastAsia"/>
+          <w:sz w:val="24"/>
+          <w:szCs w:val="24"/>
+        </w:rPr>
+        <w:t>，</w:t>
+      </w:r>
+      <w:r>
+        <w:rPr>
+          <w:rFonts w:hint="eastAsia"/>
+          <w:sz w:val="24"/>
+          <w:szCs w:val="24"/>
+        </w:rPr>
+        <w:t>必须在当天</w:t>
+      </w:r>
+      <w:r>
+        <w:rPr>
+          <w:rFonts w:hint="eastAsia"/>
+          <w:sz w:val="24"/>
+          <w:szCs w:val="24"/>
+        </w:rPr>
+        <w:t>17:</w:t>
+      </w:r>
+      <w:r>
+        <w:rPr>
+          <w:sz w:val="24"/>
+          <w:szCs w:val="24"/>
+        </w:rPr>
+        <w:t>00</w:t>
+      </w:r>
+      <w:r>
+        <w:rPr>
+          <w:rFonts w:hint="eastAsia"/>
+          <w:sz w:val="24"/>
+          <w:szCs w:val="24"/>
+        </w:rPr>
+        <w:t>前完成</w:t>
+      </w:r>
+      <w:r>
+        <w:rPr>
+          <w:rFonts w:hint="eastAsia"/>
+          <w:sz w:val="24"/>
+          <w:szCs w:val="24"/>
+        </w:rPr>
+        <w:t>。延时上交，其</w:t>
+      </w:r>
+      <w:r>
+        <w:rPr>
+          <w:rFonts w:hint="eastAsia"/>
+          <w:sz w:val="24"/>
+          <w:szCs w:val="24"/>
+        </w:rPr>
+        <w:t>4</w:t>
+      </w:r>
+      <w:r>
+        <w:rPr>
+          <w:rFonts w:hint="eastAsia"/>
+          <w:sz w:val="24"/>
+          <w:szCs w:val="24"/>
+        </w:rPr>
+        <w:t>分满分降为</w:t>
+      </w:r>
+      <w:r>
+        <w:rPr>
+          <w:sz w:val="24"/>
+          <w:szCs w:val="24"/>
+        </w:rPr>
+        <w:t>2</w:t>
+      </w:r>
+      <w:r>
+        <w:rPr>
+          <w:rFonts w:hint="eastAsia"/>
+          <w:sz w:val="24"/>
+          <w:szCs w:val="24"/>
+        </w:rPr>
+        <w:t>分。</w:t>
+      </w:r>
+    </w:p>
+    <w:p>
+      <w:pPr>
+        <w:spacing w:line="300" w:lineRule="auto"/>
+        <w:rPr>
+          <w:sz w:val="24"/>
+          <w:szCs w:val="24"/>
+        </w:rPr>
+      </w:pPr>
+    </w:p>
+    <w:p>
+      <w:pPr>
+        <w:spacing w:line="300" w:lineRule="auto"/>
+        <w:rPr>
+          <w:sz w:val="24"/>
+          <w:szCs w:val="24"/>
+        </w:rPr>
+      </w:pPr>
+      <w:r>
+        <w:rPr>
+          <w:rFonts w:hint="eastAsia"/>
+          <w:sz w:val="24"/>
+          <w:szCs w:val="24"/>
+        </w:rPr>
+        <w:t>4</w:t>
+      </w:r>
+      <w:r>
+        <w:rPr>
+          <w:rFonts w:hint="eastAsia"/>
+          <w:sz w:val="24"/>
+          <w:szCs w:val="24"/>
+        </w:rPr>
         <w:t>、</w:t>
       </w:r>
       <w:r>
@@ -1833,17 +2189,8 @@
           <w:szCs w:val="24"/>
         </w:rPr>
         <w:tab/>
-      </w:r>
-      <w:proofErr w:type="spellStart"/>
-      <w:r>
-        <w:rPr>
-          <w:rFonts w:hint="eastAsia"/>
-          <w:sz w:val="24"/>
-          <w:szCs w:val="24"/>
-        </w:rPr>
         <w:t>teambition</w:t>
       </w:r>
-      <w:proofErr w:type="spellEnd"/>
       <w:r>
         <w:rPr>
           <w:rFonts w:hint="eastAsia"/>
@@ -1938,11 +2285,201 @@
           <w:sz w:val="24"/>
           <w:szCs w:val="24"/>
         </w:rPr>
-        <w:lastRenderedPageBreak/>
-        <w:t>活动第</w:t>
-      </w:r>
-      <w:r>
-        <w:rPr>
+        <w:t>活动</w:t>
+      </w:r>
+      <w:r>
+        <w:rPr>
+          <w:rFonts w:hint="eastAsia"/>
+          <w:sz w:val="24"/>
+          <w:szCs w:val="24"/>
+        </w:rPr>
+        <w:t>每</w:t>
+      </w:r>
+      <w:r>
+        <w:rPr>
+          <w:rFonts w:hint="eastAsia"/>
+          <w:sz w:val="24"/>
+          <w:szCs w:val="24"/>
+        </w:rPr>
+        <w:t>天，项目经理在</w:t>
+      </w:r>
+      <w:r>
+        <w:rPr>
+          <w:sz w:val="24"/>
+          <w:szCs w:val="24"/>
+        </w:rPr>
+        <w:t>teambition</w:t>
+      </w:r>
+      <w:r>
+        <w:rPr>
+          <w:rFonts w:hint="eastAsia"/>
+          <w:sz w:val="24"/>
+          <w:szCs w:val="24"/>
+        </w:rPr>
+        <w:t>的</w:t>
+      </w:r>
+      <w:r>
+        <w:rPr>
+          <w:sz w:val="24"/>
+          <w:szCs w:val="24"/>
+        </w:rPr>
+        <w:t xml:space="preserve"> “</w:t>
+      </w:r>
+      <w:r>
+        <w:rPr>
+          <w:rFonts w:hint="eastAsia"/>
+          <w:sz w:val="24"/>
+          <w:szCs w:val="24"/>
+        </w:rPr>
+        <w:t>2</w:t>
+      </w:r>
+      <w:r>
+        <w:rPr>
+          <w:sz w:val="24"/>
+          <w:szCs w:val="24"/>
+        </w:rPr>
+        <w:t>015</w:t>
+      </w:r>
+      <w:r>
+        <w:rPr>
+          <w:rFonts w:hint="eastAsia"/>
+          <w:sz w:val="24"/>
+          <w:szCs w:val="24"/>
+        </w:rPr>
+        <w:t>跨学科系统集成设计挑战</w:t>
+      </w:r>
+      <w:r>
+        <w:rPr>
+          <w:rFonts w:hint="eastAsia"/>
+          <w:sz w:val="24"/>
+          <w:szCs w:val="24"/>
+        </w:rPr>
+        <w:t xml:space="preserve"> </w:t>
+      </w:r>
+      <w:r>
+        <w:rPr>
+          <w:rFonts w:hint="eastAsia"/>
+          <w:sz w:val="24"/>
+          <w:szCs w:val="24"/>
+        </w:rPr>
+        <w:t>清华大学</w:t>
+      </w:r>
+      <w:r>
+        <w:rPr>
+          <w:rFonts w:hint="eastAsia"/>
+          <w:sz w:val="24"/>
+          <w:szCs w:val="24"/>
+        </w:rPr>
+        <w:t xml:space="preserve">2015 </w:t>
+      </w:r>
+      <w:r>
+        <w:rPr>
+          <w:rFonts w:hint="eastAsia"/>
+          <w:sz w:val="24"/>
+          <w:szCs w:val="24"/>
+        </w:rPr>
+        <w:t>XLP</w:t>
+      </w:r>
+      <w:r>
+        <w:rPr>
+          <w:rFonts w:hint="eastAsia"/>
+          <w:sz w:val="24"/>
+          <w:szCs w:val="24"/>
+        </w:rPr>
+        <w:t>”这个项目发布任务，接受任务的成员在完成任务时通过</w:t>
+      </w:r>
+      <w:r>
+        <w:rPr>
+          <w:sz w:val="24"/>
+          <w:szCs w:val="24"/>
+        </w:rPr>
+        <w:t>teambition</w:t>
+      </w:r>
+      <w:r>
+        <w:rPr>
+          <w:rFonts w:hint="eastAsia"/>
+          <w:sz w:val="24"/>
+          <w:szCs w:val="24"/>
+        </w:rPr>
+        <w:t>对任务反馈。截止日活动当</w:t>
+      </w:r>
+      <w:r>
+        <w:rPr>
+          <w:rFonts w:hint="eastAsia"/>
+          <w:sz w:val="24"/>
+          <w:szCs w:val="24"/>
+        </w:rPr>
+        <w:t>天</w:t>
+      </w:r>
+      <w:r>
+        <w:rPr>
+          <w:sz w:val="24"/>
+          <w:szCs w:val="24"/>
+        </w:rPr>
+        <w:t>17:00</w:t>
+      </w:r>
+      <w:r>
+        <w:rPr>
+          <w:rFonts w:hint="eastAsia"/>
+          <w:sz w:val="24"/>
+          <w:szCs w:val="24"/>
+        </w:rPr>
+        <w:t>。</w:t>
+      </w:r>
+    </w:p>
+    <w:p>
+      <w:pPr>
+        <w:spacing w:line="300" w:lineRule="auto"/>
+        <w:rPr>
+          <w:sz w:val="24"/>
+          <w:szCs w:val="24"/>
+        </w:rPr>
+      </w:pPr>
+      <w:r>
+        <w:rPr>
+          <w:rFonts w:hint="eastAsia"/>
+          <w:sz w:val="24"/>
+          <w:szCs w:val="24"/>
+        </w:rPr>
+        <w:t>备注：</w:t>
+      </w:r>
+    </w:p>
+    <w:p>
+      <w:pPr>
+        <w:spacing w:line="300" w:lineRule="auto"/>
+        <w:rPr>
+          <w:sz w:val="24"/>
+          <w:szCs w:val="24"/>
+        </w:rPr>
+      </w:pPr>
+      <w:bookmarkStart w:id="0" w:name="_GoBack"/>
+      <w:r>
+        <w:rPr>
+          <w:rFonts w:hint="eastAsia"/>
+          <w:sz w:val="24"/>
+          <w:szCs w:val="24"/>
+        </w:rPr>
+        <w:t>项目经理必须通过</w:t>
+      </w:r>
+      <w:r>
+        <w:rPr>
+          <w:rFonts w:hint="eastAsia"/>
+          <w:sz w:val="24"/>
+          <w:szCs w:val="24"/>
+        </w:rPr>
+        <w:t>teambition</w:t>
+      </w:r>
+      <w:r>
+        <w:rPr>
+          <w:rFonts w:hint="eastAsia"/>
+          <w:sz w:val="24"/>
+          <w:szCs w:val="24"/>
+        </w:rPr>
+        <w:t>给每个人发布命令，少一人少得</w:t>
+      </w:r>
+      <w:r>
+        <w:rPr>
+          <w:rFonts w:hint="eastAsia"/>
           <w:sz w:val="24"/>
           <w:szCs w:val="24"/>
         </w:rPr>
@@ -1954,114 +2491,11 @@
           <w:sz w:val="24"/>
           <w:szCs w:val="24"/>
         </w:rPr>
-        <w:t>天，项目经理在</w:t>
-      </w:r>
-      <w:proofErr w:type="spellStart"/>
-      <w:r>
-        <w:rPr>
-          <w:sz w:val="24"/>
-          <w:szCs w:val="24"/>
-        </w:rPr>
-        <w:t>teambition</w:t>
-      </w:r>
-      <w:proofErr w:type="spellEnd"/>
-      <w:r>
-        <w:rPr>
-          <w:rFonts w:hint="eastAsia"/>
-          <w:sz w:val="24"/>
-          <w:szCs w:val="24"/>
-        </w:rPr>
-        <w:t>的</w:t>
-      </w:r>
-      <w:r>
-        <w:rPr>
-          <w:sz w:val="24"/>
-          <w:szCs w:val="24"/>
-        </w:rPr>
-        <w:t xml:space="preserve"> “</w:t>
-      </w:r>
-      <w:r>
-        <w:rPr>
-          <w:rFonts w:hint="eastAsia"/>
-          <w:sz w:val="24"/>
-          <w:szCs w:val="24"/>
-        </w:rPr>
-        <w:t>2</w:t>
-      </w:r>
-      <w:r>
-        <w:rPr>
-          <w:sz w:val="24"/>
-          <w:szCs w:val="24"/>
-        </w:rPr>
-        <w:t>015</w:t>
-      </w:r>
-      <w:r>
-        <w:rPr>
-          <w:rFonts w:hint="eastAsia"/>
-          <w:sz w:val="24"/>
-          <w:szCs w:val="24"/>
-        </w:rPr>
-        <w:t>跨学科系统集成设计挑战</w:t>
-      </w:r>
-      <w:r>
-        <w:rPr>
-          <w:rFonts w:hint="eastAsia"/>
-          <w:sz w:val="24"/>
-          <w:szCs w:val="24"/>
-        </w:rPr>
-        <w:t xml:space="preserve"> </w:t>
-      </w:r>
-      <w:r>
-        <w:rPr>
-          <w:rFonts w:hint="eastAsia"/>
-          <w:sz w:val="24"/>
-          <w:szCs w:val="24"/>
-        </w:rPr>
-        <w:t>清华大学</w:t>
-      </w:r>
-      <w:r>
-        <w:rPr>
-          <w:rFonts w:hint="eastAsia"/>
-          <w:sz w:val="24"/>
-          <w:szCs w:val="24"/>
-        </w:rPr>
-        <w:t xml:space="preserve">2015 </w:t>
-      </w:r>
-      <w:r>
-        <w:rPr>
-          <w:rFonts w:hint="eastAsia"/>
-          <w:sz w:val="24"/>
-          <w:szCs w:val="24"/>
-        </w:rPr>
-        <w:t>XLP</w:t>
-      </w:r>
-      <w:r>
-        <w:rPr>
-          <w:rFonts w:hint="eastAsia"/>
-          <w:sz w:val="24"/>
-          <w:szCs w:val="24"/>
-        </w:rPr>
-        <w:t>”这个项目发布任务，接受任务的成员在完成任务时通过</w:t>
-      </w:r>
-      <w:proofErr w:type="spellStart"/>
-      <w:r>
-        <w:rPr>
-          <w:sz w:val="24"/>
-          <w:szCs w:val="24"/>
-        </w:rPr>
-        <w:t>teambition</w:t>
-      </w:r>
-      <w:proofErr w:type="spellEnd"/>
-      <w:r>
-        <w:rPr>
-          <w:rFonts w:hint="eastAsia"/>
-          <w:sz w:val="24"/>
-          <w:szCs w:val="24"/>
-        </w:rPr>
-        <w:t>对任务反馈。截止日活动第</w:t>
-      </w:r>
-      <w:r>
-        <w:rPr>
+        <w:t>分，每天最少</w:t>
+      </w:r>
+      <w:r>
+        <w:rPr>
+          <w:rFonts w:hint="eastAsia"/>
           <w:sz w:val="24"/>
           <w:szCs w:val="24"/>
         </w:rPr>
@@ -2073,14 +2507,47 @@
           <w:sz w:val="24"/>
           <w:szCs w:val="24"/>
         </w:rPr>
-        <w:t>天</w:t>
-      </w:r>
-      <w:r>
-        <w:rPr>
-          <w:sz w:val="24"/>
-          <w:szCs w:val="24"/>
-        </w:rPr>
-        <w:t>17:00</w:t>
+        <w:t>条，组员对给自己的任务进行反馈，有几条任务没有反馈，就少得</w:t>
+      </w:r>
+      <w:r>
+        <w:rPr>
+          <w:rFonts w:hint="eastAsia"/>
+          <w:sz w:val="24"/>
+          <w:szCs w:val="24"/>
+        </w:rPr>
+        <w:t>几分</w:t>
+      </w:r>
+      <w:r>
+        <w:rPr>
+          <w:rFonts w:hint="eastAsia"/>
+          <w:sz w:val="24"/>
+          <w:szCs w:val="24"/>
+        </w:rPr>
+        <w:t>，直至</w:t>
+      </w:r>
+      <w:r>
+        <w:rPr>
+          <w:rFonts w:hint="eastAsia"/>
+          <w:sz w:val="24"/>
+          <w:szCs w:val="24"/>
+        </w:rPr>
+        <w:t>当天</w:t>
+      </w:r>
+      <w:r>
+        <w:rPr>
+          <w:rFonts w:hint="eastAsia"/>
+          <w:sz w:val="24"/>
+          <w:szCs w:val="24"/>
+        </w:rPr>
+        <w:t>本项得分为零</w:t>
+      </w:r>
+      <w:r>
+        <w:rPr>
+          <w:rFonts w:hint="eastAsia"/>
+          <w:sz w:val="24"/>
+          <w:szCs w:val="24"/>
+        </w:rPr>
+        <w:t>为止</w:t>
       </w:r>
       <w:r>
         <w:rPr>
@@ -2091,287 +2558,7 @@
         <w:t>。</w:t>
       </w:r>
     </w:p>
-    <w:p>
-      <w:pPr>
-        <w:pStyle w:val="1"/>
-        <w:numPr>
-          <w:ilvl w:val="0"/>
-          <w:numId w:val="5"/>
-        </w:numPr>
-        <w:spacing w:line="300" w:lineRule="auto"/>
-        <w:ind w:firstLineChars="0"/>
-        <w:rPr>
-          <w:sz w:val="24"/>
-          <w:szCs w:val="24"/>
-        </w:rPr>
-      </w:pPr>
-      <w:r>
-        <w:rPr>
-          <w:rFonts w:hint="eastAsia"/>
-          <w:sz w:val="24"/>
-          <w:szCs w:val="24"/>
-        </w:rPr>
-        <w:t>活动第</w:t>
-      </w:r>
-      <w:r>
-        <w:rPr>
-          <w:sz w:val="24"/>
-          <w:szCs w:val="24"/>
-        </w:rPr>
-        <w:t>2-</w:t>
-      </w:r>
-      <w:r>
-        <w:rPr>
-          <w:rFonts w:hint="eastAsia"/>
-          <w:sz w:val="24"/>
-          <w:szCs w:val="24"/>
-        </w:rPr>
-        <w:t>4</w:t>
-      </w:r>
-      <w:r>
-        <w:rPr>
-          <w:rFonts w:hint="eastAsia"/>
-          <w:sz w:val="24"/>
-          <w:szCs w:val="24"/>
-        </w:rPr>
-        <w:t>天，项目经理在</w:t>
-      </w:r>
-      <w:proofErr w:type="spellStart"/>
-      <w:r>
-        <w:rPr>
-          <w:sz w:val="24"/>
-          <w:szCs w:val="24"/>
-        </w:rPr>
-        <w:t>teambition</w:t>
-      </w:r>
-      <w:proofErr w:type="spellEnd"/>
-      <w:r>
-        <w:rPr>
-          <w:rFonts w:hint="eastAsia"/>
-          <w:sz w:val="24"/>
-          <w:szCs w:val="24"/>
-        </w:rPr>
-        <w:t>的“</w:t>
-      </w:r>
-      <w:r>
-        <w:rPr>
-          <w:rFonts w:hint="eastAsia"/>
-          <w:sz w:val="24"/>
-          <w:szCs w:val="24"/>
-        </w:rPr>
-        <w:t>2</w:t>
-      </w:r>
-      <w:r>
-        <w:rPr>
-          <w:sz w:val="24"/>
-          <w:szCs w:val="24"/>
-        </w:rPr>
-        <w:t>015</w:t>
-      </w:r>
-      <w:r>
-        <w:rPr>
-          <w:rFonts w:hint="eastAsia"/>
-          <w:sz w:val="24"/>
-          <w:szCs w:val="24"/>
-        </w:rPr>
-        <w:t>跨学科系统集成设计挑战</w:t>
-      </w:r>
-      <w:r>
-        <w:rPr>
-          <w:rFonts w:hint="eastAsia"/>
-          <w:sz w:val="24"/>
-          <w:szCs w:val="24"/>
-        </w:rPr>
-        <w:t xml:space="preserve"> </w:t>
-      </w:r>
-      <w:r>
-        <w:rPr>
-          <w:rFonts w:hint="eastAsia"/>
-          <w:sz w:val="24"/>
-          <w:szCs w:val="24"/>
-        </w:rPr>
-        <w:t>清华大学</w:t>
-      </w:r>
-      <w:r>
-        <w:rPr>
-          <w:rFonts w:hint="eastAsia"/>
-          <w:sz w:val="24"/>
-          <w:szCs w:val="24"/>
-        </w:rPr>
-        <w:t xml:space="preserve">2015 </w:t>
-      </w:r>
-      <w:r>
-        <w:rPr>
-          <w:rFonts w:hint="eastAsia"/>
-          <w:sz w:val="24"/>
-          <w:szCs w:val="24"/>
-        </w:rPr>
-        <w:t>XLP</w:t>
-      </w:r>
-      <w:r>
-        <w:rPr>
-          <w:rFonts w:hint="eastAsia"/>
-          <w:sz w:val="24"/>
-          <w:szCs w:val="24"/>
-        </w:rPr>
-        <w:t>”这个项目发布任务，接受任务的成员在完成任务时通过</w:t>
-      </w:r>
-      <w:proofErr w:type="spellStart"/>
-      <w:r>
-        <w:rPr>
-          <w:sz w:val="24"/>
-          <w:szCs w:val="24"/>
-        </w:rPr>
-        <w:t>teambition</w:t>
-      </w:r>
-      <w:proofErr w:type="spellEnd"/>
-      <w:r>
-        <w:rPr>
-          <w:rFonts w:hint="eastAsia"/>
-          <w:sz w:val="24"/>
-          <w:szCs w:val="24"/>
-        </w:rPr>
-        <w:t>对任务反馈。截止日活动第</w:t>
-      </w:r>
-      <w:r>
-        <w:rPr>
-          <w:sz w:val="24"/>
-          <w:szCs w:val="24"/>
-        </w:rPr>
-        <w:t>2-</w:t>
-      </w:r>
-      <w:r>
-        <w:rPr>
-          <w:rFonts w:hint="eastAsia"/>
-          <w:sz w:val="24"/>
-          <w:szCs w:val="24"/>
-        </w:rPr>
-        <w:t>4</w:t>
-      </w:r>
-      <w:r>
-        <w:rPr>
-          <w:rFonts w:hint="eastAsia"/>
-          <w:sz w:val="24"/>
-          <w:szCs w:val="24"/>
-        </w:rPr>
-        <w:t>天</w:t>
-      </w:r>
-      <w:r>
-        <w:rPr>
-          <w:sz w:val="24"/>
-          <w:szCs w:val="24"/>
-        </w:rPr>
-        <w:t>17:00</w:t>
-      </w:r>
-      <w:r>
-        <w:rPr>
-          <w:rFonts w:hint="eastAsia"/>
-          <w:sz w:val="24"/>
-          <w:szCs w:val="24"/>
-        </w:rPr>
-        <w:t>。</w:t>
-      </w:r>
-    </w:p>
-    <w:p>
-      <w:pPr>
-        <w:spacing w:line="300" w:lineRule="auto"/>
-        <w:rPr>
-          <w:sz w:val="24"/>
-          <w:szCs w:val="24"/>
-        </w:rPr>
-      </w:pPr>
-      <w:r>
-        <w:rPr>
-          <w:rFonts w:hint="eastAsia"/>
-          <w:sz w:val="24"/>
-          <w:szCs w:val="24"/>
-        </w:rPr>
-        <w:t>备注：</w:t>
-      </w:r>
-    </w:p>
-    <w:p>
-      <w:pPr>
-        <w:spacing w:line="300" w:lineRule="auto"/>
-        <w:rPr>
-          <w:sz w:val="24"/>
-          <w:szCs w:val="24"/>
-        </w:rPr>
-      </w:pPr>
-      <w:r>
-        <w:rPr>
-          <w:rFonts w:hint="eastAsia"/>
-          <w:sz w:val="24"/>
-          <w:szCs w:val="24"/>
-        </w:rPr>
-        <w:t>项目经理必须通过</w:t>
-      </w:r>
-      <w:proofErr w:type="spellStart"/>
-      <w:r>
-        <w:rPr>
-          <w:rFonts w:hint="eastAsia"/>
-          <w:sz w:val="24"/>
-          <w:szCs w:val="24"/>
-        </w:rPr>
-        <w:t>teambition</w:t>
-      </w:r>
-      <w:proofErr w:type="spellEnd"/>
-      <w:r>
-        <w:rPr>
-          <w:rFonts w:hint="eastAsia"/>
-          <w:sz w:val="24"/>
-          <w:szCs w:val="24"/>
-        </w:rPr>
-        <w:t>给每个人发布命令，少一人扣</w:t>
-      </w:r>
-      <w:r>
-        <w:rPr>
-          <w:rFonts w:hint="eastAsia"/>
-          <w:sz w:val="24"/>
-          <w:szCs w:val="24"/>
-        </w:rPr>
-        <w:t>1</w:t>
-      </w:r>
-      <w:r>
-        <w:rPr>
-          <w:rFonts w:hint="eastAsia"/>
-          <w:sz w:val="24"/>
-          <w:szCs w:val="24"/>
-        </w:rPr>
-        <w:t>分，每天最少</w:t>
-      </w:r>
-      <w:r>
-        <w:rPr>
-          <w:rFonts w:hint="eastAsia"/>
-          <w:sz w:val="24"/>
-          <w:szCs w:val="24"/>
-        </w:rPr>
-        <w:t>1</w:t>
-      </w:r>
-      <w:r>
-        <w:rPr>
-          <w:rFonts w:hint="eastAsia"/>
-          <w:sz w:val="24"/>
-          <w:szCs w:val="24"/>
-        </w:rPr>
-        <w:t>条，组员对给自己的任务进行反馈，有几条任务没有反馈，就扣几分</w:t>
-      </w:r>
-      <w:r>
-        <w:rPr>
-          <w:rFonts w:hint="eastAsia"/>
-          <w:sz w:val="24"/>
-          <w:szCs w:val="24"/>
-        </w:rPr>
-        <w:t>，扣完为止</w:t>
-      </w:r>
-      <w:r>
-        <w:rPr>
-          <w:rFonts w:hint="eastAsia"/>
-          <w:sz w:val="24"/>
-          <w:szCs w:val="24"/>
-        </w:rPr>
-        <w:t>。</w:t>
-      </w:r>
-    </w:p>
+    <w:bookmarkEnd w:id="0"/>
     <w:p>
       <w:pPr>
         <w:spacing w:line="300" w:lineRule="auto"/>
@@ -2405,7 +2592,6 @@
         </w:rPr>
         <w:t>、</w:t>
       </w:r>
-      <w:proofErr w:type="spellStart"/>
       <w:r>
         <w:rPr>
           <w:rFonts w:hint="eastAsia"/>
@@ -2414,7 +2600,6 @@
         </w:rPr>
         <w:t>Git</w:t>
       </w:r>
-      <w:proofErr w:type="spellEnd"/>
       <w:r>
         <w:rPr>
           <w:rFonts w:hint="eastAsia"/>
@@ -2479,7 +2664,6 @@
           <w:szCs w:val="24"/>
         </w:rPr>
       </w:pPr>
-      <w:proofErr w:type="spellStart"/>
       <w:r>
         <w:rPr>
           <w:sz w:val="24"/>
@@ -2487,7 +2671,6 @@
         </w:rPr>
         <w:t>Git</w:t>
       </w:r>
-      <w:proofErr w:type="spellEnd"/>
       <w:r>
         <w:rPr>
           <w:rFonts w:hint="eastAsia"/>
@@ -2890,7 +3073,30 @@
           <w:sz w:val="24"/>
           <w:szCs w:val="24"/>
         </w:rPr>
-        <w:t>活动第</w:t>
+        <w:t>活动每天每个人</w:t>
+      </w:r>
+      <w:r>
+        <w:rPr>
+          <w:rFonts w:hint="eastAsia"/>
+          <w:sz w:val="24"/>
+          <w:szCs w:val="24"/>
+        </w:rPr>
+        <w:t>要求：每天</w:t>
+      </w:r>
+      <w:r>
+        <w:rPr>
+          <w:sz w:val="24"/>
+          <w:szCs w:val="24"/>
+        </w:rPr>
+        <w:t>19:00-20:20</w:t>
+      </w:r>
+      <w:r>
+        <w:rPr>
+          <w:rFonts w:hint="eastAsia"/>
+          <w:sz w:val="24"/>
+          <w:szCs w:val="24"/>
+        </w:rPr>
+        <w:t>提交，延时提交少得</w:t>
       </w:r>
       <w:r>
         <w:rPr>
@@ -2905,806 +3111,17 @@
           <w:sz w:val="24"/>
           <w:szCs w:val="24"/>
         </w:rPr>
-        <w:t>天每个人在</w:t>
-      </w:r>
-      <w:proofErr w:type="spellStart"/>
-      <w:r>
-        <w:rPr>
-          <w:sz w:val="24"/>
-          <w:szCs w:val="24"/>
-        </w:rPr>
-        <w:t>teambition</w:t>
-      </w:r>
-      <w:proofErr w:type="spellEnd"/>
-      <w:r>
-        <w:rPr>
-          <w:rFonts w:hint="eastAsia"/>
-          <w:sz w:val="24"/>
-          <w:szCs w:val="24"/>
-        </w:rPr>
-        <w:t>上的“</w:t>
-      </w:r>
-      <w:r>
-        <w:rPr>
-          <w:rFonts w:hint="eastAsia"/>
-          <w:sz w:val="24"/>
-          <w:szCs w:val="24"/>
-        </w:rPr>
-        <w:t>2</w:t>
-      </w:r>
-      <w:r>
-        <w:rPr>
-          <w:sz w:val="24"/>
-          <w:szCs w:val="24"/>
-        </w:rPr>
-        <w:t>015</w:t>
-      </w:r>
-      <w:r>
-        <w:rPr>
-          <w:rFonts w:hint="eastAsia"/>
-          <w:sz w:val="24"/>
-          <w:szCs w:val="24"/>
-        </w:rPr>
-        <w:t>跨学科系统集成设计挑战</w:t>
-      </w:r>
-      <w:r>
-        <w:rPr>
-          <w:rFonts w:hint="eastAsia"/>
-          <w:sz w:val="24"/>
-          <w:szCs w:val="24"/>
-        </w:rPr>
-        <w:t xml:space="preserve"> </w:t>
-      </w:r>
-      <w:r>
-        <w:rPr>
-          <w:rFonts w:hint="eastAsia"/>
-          <w:sz w:val="24"/>
-          <w:szCs w:val="24"/>
-        </w:rPr>
-        <w:t>清华大学</w:t>
-      </w:r>
-      <w:r>
-        <w:rPr>
-          <w:rFonts w:hint="eastAsia"/>
-          <w:sz w:val="24"/>
-          <w:szCs w:val="24"/>
-        </w:rPr>
-        <w:t>2015 XLP</w:t>
-      </w:r>
-      <w:r>
-        <w:rPr>
-          <w:rFonts w:hint="eastAsia"/>
-          <w:sz w:val="24"/>
-          <w:szCs w:val="24"/>
-        </w:rPr>
-        <w:t>”这个项目中的</w:t>
-      </w:r>
-      <w:r>
-        <w:rPr>
-          <w:sz w:val="24"/>
-          <w:szCs w:val="24"/>
-        </w:rPr>
-        <w:t>\</w:t>
-      </w:r>
-      <w:r>
-        <w:rPr>
-          <w:rFonts w:hint="eastAsia"/>
-          <w:sz w:val="24"/>
-          <w:szCs w:val="24"/>
-        </w:rPr>
-        <w:t>日志和总结</w:t>
-      </w:r>
-      <w:r>
-        <w:rPr>
-          <w:sz w:val="24"/>
-          <w:szCs w:val="24"/>
-        </w:rPr>
-        <w:t>\</w:t>
-      </w:r>
-      <w:r>
-        <w:rPr>
-          <w:rFonts w:hint="eastAsia"/>
-          <w:sz w:val="24"/>
-          <w:szCs w:val="24"/>
-        </w:rPr>
-        <w:t>第一次分组</w:t>
-      </w:r>
-      <w:r>
-        <w:rPr>
-          <w:sz w:val="24"/>
-          <w:szCs w:val="24"/>
-        </w:rPr>
-        <w:t>\</w:t>
-      </w:r>
-      <w:r>
-        <w:rPr>
-          <w:rFonts w:hint="eastAsia"/>
-          <w:sz w:val="24"/>
-          <w:szCs w:val="24"/>
-        </w:rPr>
-        <w:t>第</w:t>
-      </w:r>
-      <w:r>
-        <w:rPr>
-          <w:sz w:val="24"/>
-          <w:szCs w:val="24"/>
-        </w:rPr>
-        <w:t>X</w:t>
-      </w:r>
-      <w:r>
-        <w:rPr>
-          <w:rFonts w:hint="eastAsia"/>
-          <w:sz w:val="24"/>
-          <w:szCs w:val="24"/>
-        </w:rPr>
-        <w:t>组</w:t>
-      </w:r>
-      <w:r>
-        <w:rPr>
-          <w:sz w:val="24"/>
-          <w:szCs w:val="24"/>
-        </w:rPr>
-        <w:t>\</w:t>
-      </w:r>
-      <w:r>
-        <w:rPr>
-          <w:rFonts w:hint="eastAsia"/>
-          <w:sz w:val="24"/>
-          <w:szCs w:val="24"/>
-        </w:rPr>
-        <w:t>的文件夹中提交个人日志。项目经理要多提交</w:t>
-      </w:r>
-      <w:r>
-        <w:rPr>
-          <w:rFonts w:hint="eastAsia"/>
-          <w:sz w:val="24"/>
-          <w:szCs w:val="24"/>
-        </w:rPr>
-        <w:t>一</w:t>
-      </w:r>
-      <w:r>
-        <w:rPr>
-          <w:rFonts w:hint="eastAsia"/>
-          <w:sz w:val="24"/>
-          <w:szCs w:val="24"/>
-        </w:rPr>
-        <w:t>份</w:t>
-      </w:r>
-      <w:r>
-        <w:rPr>
-          <w:rFonts w:hint="eastAsia"/>
-          <w:sz w:val="24"/>
-          <w:szCs w:val="24"/>
-        </w:rPr>
-        <w:t>“</w:t>
-      </w:r>
-      <w:r>
-        <w:rPr>
-          <w:rFonts w:hint="eastAsia"/>
-          <w:sz w:val="24"/>
-          <w:szCs w:val="24"/>
-        </w:rPr>
-        <w:t>每日项目总结</w:t>
-      </w:r>
-      <w:r>
-        <w:rPr>
-          <w:rFonts w:hint="eastAsia"/>
-          <w:sz w:val="24"/>
-          <w:szCs w:val="24"/>
-        </w:rPr>
-        <w:t>”</w:t>
-      </w:r>
-      <w:r>
-        <w:rPr>
-          <w:rFonts w:hint="eastAsia"/>
-          <w:sz w:val="24"/>
-          <w:szCs w:val="24"/>
-        </w:rPr>
-        <w:t>。要求：每天</w:t>
-      </w:r>
-      <w:r>
-        <w:rPr>
-          <w:sz w:val="24"/>
-          <w:szCs w:val="24"/>
-        </w:rPr>
-        <w:t>19:00-20:20</w:t>
-      </w:r>
-      <w:r>
-        <w:rPr>
-          <w:rFonts w:hint="eastAsia"/>
-          <w:sz w:val="24"/>
-          <w:szCs w:val="24"/>
-        </w:rPr>
-        <w:t>提交，延时提交扣</w:t>
-      </w:r>
-      <w:r>
-        <w:rPr>
-          <w:sz w:val="24"/>
-          <w:szCs w:val="24"/>
-        </w:rPr>
-        <w:t>1</w:t>
-      </w:r>
-      <w:r>
-        <w:rPr>
-          <w:rFonts w:hint="eastAsia"/>
-          <w:sz w:val="24"/>
-          <w:szCs w:val="24"/>
-        </w:rPr>
         <w:t>分，不提交不得分。</w:t>
       </w:r>
     </w:p>
     <w:p>
       <w:pPr>
-        <w:pStyle w:val="1"/>
-        <w:numPr>
-          <w:ilvl w:val="0"/>
-          <w:numId w:val="6"/>
-        </w:numPr>
-        <w:spacing w:line="300" w:lineRule="auto"/>
-        <w:ind w:firstLineChars="0"/>
-        <w:rPr>
-          <w:sz w:val="24"/>
-          <w:szCs w:val="24"/>
-        </w:rPr>
-      </w:pPr>
-      <w:r>
-        <w:rPr>
-          <w:rFonts w:hint="eastAsia"/>
-          <w:sz w:val="24"/>
-          <w:szCs w:val="24"/>
-        </w:rPr>
-        <w:t>活动第</w:t>
-      </w:r>
-      <w:r>
-        <w:rPr>
-          <w:sz w:val="24"/>
-          <w:szCs w:val="24"/>
-        </w:rPr>
-        <w:t>2</w:t>
-      </w:r>
-      <w:r>
-        <w:rPr>
-          <w:sz w:val="24"/>
-          <w:szCs w:val="24"/>
-        </w:rPr>
-        <w:t>-4</w:t>
-      </w:r>
-      <w:r>
-        <w:rPr>
-          <w:rFonts w:hint="eastAsia"/>
-          <w:sz w:val="24"/>
-          <w:szCs w:val="24"/>
-        </w:rPr>
-        <w:t>天每个人在</w:t>
-      </w:r>
-      <w:proofErr w:type="spellStart"/>
-      <w:r>
-        <w:rPr>
-          <w:sz w:val="24"/>
-          <w:szCs w:val="24"/>
-        </w:rPr>
-        <w:t>teambition</w:t>
-      </w:r>
-      <w:proofErr w:type="spellEnd"/>
-      <w:r>
-        <w:rPr>
-          <w:rFonts w:hint="eastAsia"/>
-          <w:sz w:val="24"/>
-          <w:szCs w:val="24"/>
-        </w:rPr>
-        <w:t>上的“</w:t>
-      </w:r>
-      <w:r>
-        <w:rPr>
-          <w:rFonts w:hint="eastAsia"/>
-          <w:sz w:val="24"/>
-          <w:szCs w:val="24"/>
-        </w:rPr>
-        <w:t>2</w:t>
-      </w:r>
-      <w:r>
-        <w:rPr>
-          <w:sz w:val="24"/>
-          <w:szCs w:val="24"/>
-        </w:rPr>
-        <w:t>015</w:t>
-      </w:r>
-      <w:r>
-        <w:rPr>
-          <w:rFonts w:hint="eastAsia"/>
-          <w:sz w:val="24"/>
-          <w:szCs w:val="24"/>
-        </w:rPr>
-        <w:t>跨学科系统集成设计挑战</w:t>
-      </w:r>
-      <w:r>
-        <w:rPr>
-          <w:rFonts w:hint="eastAsia"/>
-          <w:sz w:val="24"/>
-          <w:szCs w:val="24"/>
-        </w:rPr>
-        <w:t xml:space="preserve"> </w:t>
-      </w:r>
-      <w:r>
-        <w:rPr>
-          <w:rFonts w:hint="eastAsia"/>
-          <w:sz w:val="24"/>
-          <w:szCs w:val="24"/>
-        </w:rPr>
-        <w:t>清华大学</w:t>
-      </w:r>
-      <w:r>
-        <w:rPr>
-          <w:rFonts w:hint="eastAsia"/>
-          <w:sz w:val="24"/>
-          <w:szCs w:val="24"/>
-        </w:rPr>
-        <w:t>2015 XLP</w:t>
-      </w:r>
-      <w:r>
-        <w:rPr>
-          <w:rFonts w:hint="eastAsia"/>
-          <w:sz w:val="24"/>
-          <w:szCs w:val="24"/>
-        </w:rPr>
-        <w:t>”这个项目中的</w:t>
-      </w:r>
-      <w:r>
-        <w:rPr>
-          <w:sz w:val="24"/>
-          <w:szCs w:val="24"/>
-        </w:rPr>
-        <w:t>\</w:t>
-      </w:r>
-      <w:r>
-        <w:rPr>
-          <w:rFonts w:hint="eastAsia"/>
-          <w:sz w:val="24"/>
-          <w:szCs w:val="24"/>
-        </w:rPr>
-        <w:t>日志和总结</w:t>
-      </w:r>
-      <w:r>
-        <w:rPr>
-          <w:sz w:val="24"/>
-          <w:szCs w:val="24"/>
-        </w:rPr>
-        <w:t>\</w:t>
-      </w:r>
-      <w:r>
-        <w:rPr>
-          <w:rFonts w:hint="eastAsia"/>
-          <w:sz w:val="24"/>
-          <w:szCs w:val="24"/>
-        </w:rPr>
-        <w:t>第二次分组</w:t>
-      </w:r>
-      <w:r>
-        <w:rPr>
-          <w:sz w:val="24"/>
-          <w:szCs w:val="24"/>
-        </w:rPr>
-        <w:t>\</w:t>
-      </w:r>
-      <w:r>
-        <w:rPr>
-          <w:rFonts w:hint="eastAsia"/>
-          <w:sz w:val="24"/>
-          <w:szCs w:val="24"/>
-        </w:rPr>
-        <w:t>第</w:t>
-      </w:r>
-      <w:r>
-        <w:rPr>
-          <w:sz w:val="24"/>
-          <w:szCs w:val="24"/>
-        </w:rPr>
-        <w:t>X</w:t>
-      </w:r>
-      <w:r>
-        <w:rPr>
-          <w:rFonts w:hint="eastAsia"/>
-          <w:sz w:val="24"/>
-          <w:szCs w:val="24"/>
-        </w:rPr>
-        <w:t>组</w:t>
-      </w:r>
-      <w:r>
-        <w:rPr>
-          <w:sz w:val="24"/>
-          <w:szCs w:val="24"/>
-        </w:rPr>
-        <w:t>\</w:t>
-      </w:r>
-      <w:r>
-        <w:rPr>
-          <w:rFonts w:hint="eastAsia"/>
-          <w:sz w:val="24"/>
-          <w:szCs w:val="24"/>
-        </w:rPr>
-        <w:t>的文件夹中提交个人日志。项目经理要多提交</w:t>
-      </w:r>
-      <w:r>
-        <w:rPr>
-          <w:rFonts w:hint="eastAsia"/>
-          <w:sz w:val="24"/>
-          <w:szCs w:val="24"/>
-        </w:rPr>
-        <w:t>一份“</w:t>
-      </w:r>
-      <w:r>
-        <w:rPr>
-          <w:rFonts w:hint="eastAsia"/>
-          <w:sz w:val="24"/>
-          <w:szCs w:val="24"/>
-        </w:rPr>
-        <w:t>每日</w:t>
-      </w:r>
-      <w:r>
-        <w:rPr>
-          <w:rFonts w:hint="eastAsia"/>
-          <w:sz w:val="24"/>
-          <w:szCs w:val="24"/>
-        </w:rPr>
-        <w:t>项目</w:t>
-      </w:r>
-      <w:r>
-        <w:rPr>
-          <w:rFonts w:hint="eastAsia"/>
-          <w:sz w:val="24"/>
-          <w:szCs w:val="24"/>
-        </w:rPr>
-        <w:t>总结</w:t>
-      </w:r>
-      <w:r>
-        <w:rPr>
-          <w:rFonts w:hint="eastAsia"/>
-          <w:sz w:val="24"/>
-          <w:szCs w:val="24"/>
-        </w:rPr>
-        <w:t>”</w:t>
-      </w:r>
-      <w:r>
-        <w:rPr>
-          <w:rFonts w:hint="eastAsia"/>
-          <w:sz w:val="24"/>
-          <w:szCs w:val="24"/>
-        </w:rPr>
-        <w:t>。要求：每天</w:t>
-      </w:r>
-      <w:r>
-        <w:rPr>
-          <w:sz w:val="24"/>
-          <w:szCs w:val="24"/>
-        </w:rPr>
-        <w:t>19:00-20:20</w:t>
-      </w:r>
-      <w:r>
-        <w:rPr>
-          <w:rFonts w:hint="eastAsia"/>
-          <w:sz w:val="24"/>
-          <w:szCs w:val="24"/>
-        </w:rPr>
-        <w:t>提交，延时提交扣</w:t>
-      </w:r>
-      <w:r>
-        <w:rPr>
-          <w:sz w:val="24"/>
-          <w:szCs w:val="24"/>
-        </w:rPr>
-        <w:t>1</w:t>
-      </w:r>
-      <w:r>
-        <w:rPr>
-          <w:rFonts w:hint="eastAsia"/>
-          <w:sz w:val="24"/>
-          <w:szCs w:val="24"/>
-        </w:rPr>
-        <w:t>分</w:t>
-      </w:r>
-      <w:r>
-        <w:rPr>
-          <w:rFonts w:hint="eastAsia"/>
-          <w:sz w:val="24"/>
-          <w:szCs w:val="24"/>
-        </w:rPr>
-        <w:t>，不提交不得分</w:t>
-      </w:r>
-      <w:r>
-        <w:rPr>
-          <w:rFonts w:hint="eastAsia"/>
-          <w:sz w:val="24"/>
-          <w:szCs w:val="24"/>
-        </w:rPr>
-        <w:t>。</w:t>
-      </w:r>
-    </w:p>
-    <w:p>
-      <w:pPr>
-        <w:spacing w:line="300" w:lineRule="auto"/>
-        <w:rPr>
-          <w:sz w:val="24"/>
-          <w:szCs w:val="24"/>
-        </w:rPr>
-      </w:pPr>
-    </w:p>
-    <w:p>
-      <w:pPr>
-        <w:spacing w:line="300" w:lineRule="auto"/>
-        <w:rPr>
-          <w:sz w:val="24"/>
-          <w:szCs w:val="24"/>
-        </w:rPr>
-      </w:pPr>
-      <w:r>
-        <w:rPr>
-          <w:rFonts w:hint="eastAsia"/>
-          <w:sz w:val="24"/>
-          <w:szCs w:val="24"/>
-        </w:rPr>
-        <w:t>7</w:t>
-      </w:r>
-      <w:r>
-        <w:rPr>
-          <w:rFonts w:hint="eastAsia"/>
-          <w:sz w:val="24"/>
-          <w:szCs w:val="24"/>
-        </w:rPr>
-        <w:t>、</w:t>
-      </w:r>
-      <w:r>
-        <w:rPr>
-          <w:rFonts w:hint="eastAsia"/>
-          <w:sz w:val="24"/>
-          <w:szCs w:val="24"/>
-        </w:rPr>
-        <w:t>设计并</w:t>
-      </w:r>
-      <w:r>
-        <w:rPr>
-          <w:rFonts w:hint="eastAsia"/>
-          <w:sz w:val="24"/>
-          <w:szCs w:val="24"/>
-        </w:rPr>
-        <w:t>3D</w:t>
-      </w:r>
-      <w:r>
-        <w:rPr>
-          <w:rFonts w:hint="eastAsia"/>
-          <w:sz w:val="24"/>
-          <w:szCs w:val="24"/>
-        </w:rPr>
-        <w:t>打印小组</w:t>
-      </w:r>
-      <w:r>
-        <w:rPr>
-          <w:rFonts w:hint="eastAsia"/>
-          <w:sz w:val="24"/>
-          <w:szCs w:val="24"/>
-        </w:rPr>
-        <w:t>Logo</w:t>
-      </w:r>
-      <w:r>
-        <w:rPr>
-          <w:rFonts w:hint="eastAsia"/>
-          <w:sz w:val="24"/>
-          <w:szCs w:val="24"/>
-        </w:rPr>
-        <w:t>（</w:t>
-      </w:r>
-      <w:r>
-        <w:rPr>
-          <w:rFonts w:hint="eastAsia"/>
-          <w:sz w:val="24"/>
-          <w:szCs w:val="24"/>
-        </w:rPr>
-        <w:t>10</w:t>
-      </w:r>
-      <w:r>
-        <w:rPr>
-          <w:rFonts w:hint="eastAsia"/>
-          <w:sz w:val="24"/>
-          <w:szCs w:val="24"/>
-        </w:rPr>
-        <w:t>分）</w:t>
-      </w:r>
-      <w:r>
-        <w:rPr>
-          <w:rFonts w:hint="eastAsia"/>
-          <w:sz w:val="24"/>
-          <w:szCs w:val="24"/>
-        </w:rPr>
-        <w:t>day</w:t>
-      </w:r>
-      <w:r>
-        <w:rPr>
-          <w:sz w:val="24"/>
-          <w:szCs w:val="24"/>
-        </w:rPr>
-        <w:t>1</w:t>
-      </w:r>
-    </w:p>
-    <w:p>
-      <w:pPr>
-        <w:spacing w:line="300" w:lineRule="auto"/>
-        <w:rPr>
-          <w:sz w:val="24"/>
-          <w:szCs w:val="24"/>
-        </w:rPr>
-      </w:pPr>
-      <w:r>
-        <w:rPr>
-          <w:rFonts w:hint="eastAsia"/>
-          <w:sz w:val="24"/>
-          <w:szCs w:val="24"/>
-        </w:rPr>
-        <w:t>考核内容</w:t>
-      </w:r>
-    </w:p>
-    <w:p>
-      <w:pPr>
-        <w:pStyle w:val="a6"/>
-        <w:numPr>
-          <w:ilvl w:val="0"/>
-          <w:numId w:val="10"/>
-        </w:numPr>
-        <w:spacing w:line="300" w:lineRule="auto"/>
-        <w:ind w:firstLineChars="0"/>
-        <w:rPr>
-          <w:sz w:val="24"/>
-          <w:szCs w:val="24"/>
-        </w:rPr>
-      </w:pPr>
-      <w:r>
-        <w:rPr>
-          <w:rFonts w:hint="eastAsia"/>
-          <w:sz w:val="24"/>
-          <w:szCs w:val="24"/>
-        </w:rPr>
-        <w:t>各小组设计自己的小组</w:t>
-      </w:r>
-      <w:r>
-        <w:rPr>
-          <w:rFonts w:hint="eastAsia"/>
-          <w:sz w:val="24"/>
-          <w:szCs w:val="24"/>
-        </w:rPr>
-        <w:t>logo</w:t>
-      </w:r>
-      <w:r>
-        <w:rPr>
-          <w:rFonts w:hint="eastAsia"/>
-          <w:sz w:val="24"/>
-          <w:szCs w:val="24"/>
-        </w:rPr>
-        <w:t>，并用</w:t>
-      </w:r>
-      <w:r>
-        <w:rPr>
-          <w:rFonts w:hint="eastAsia"/>
-          <w:sz w:val="24"/>
-          <w:szCs w:val="24"/>
-        </w:rPr>
-        <w:t>3</w:t>
-      </w:r>
-      <w:r>
-        <w:rPr>
-          <w:sz w:val="24"/>
-          <w:szCs w:val="24"/>
-        </w:rPr>
-        <w:t>D</w:t>
-      </w:r>
-      <w:r>
-        <w:rPr>
-          <w:rFonts w:hint="eastAsia"/>
-          <w:sz w:val="24"/>
-          <w:szCs w:val="24"/>
-        </w:rPr>
-        <w:t>打印技术打印出</w:t>
-      </w:r>
-      <w:r>
-        <w:rPr>
-          <w:rFonts w:hint="eastAsia"/>
-          <w:sz w:val="24"/>
-          <w:szCs w:val="24"/>
-        </w:rPr>
-        <w:t>实物。</w:t>
-      </w:r>
-      <w:proofErr w:type="gramStart"/>
-      <w:r>
-        <w:rPr>
-          <w:rFonts w:hint="eastAsia"/>
-          <w:sz w:val="24"/>
-          <w:szCs w:val="24"/>
-        </w:rPr>
-        <w:t>记分组</w:t>
-      </w:r>
-      <w:proofErr w:type="gramEnd"/>
-      <w:r>
-        <w:rPr>
-          <w:rFonts w:hint="eastAsia"/>
-          <w:sz w:val="24"/>
-          <w:szCs w:val="24"/>
-        </w:rPr>
-        <w:t>综合</w:t>
-      </w:r>
-      <w:r>
-        <w:rPr>
-          <w:rFonts w:hint="eastAsia"/>
-          <w:sz w:val="24"/>
-          <w:szCs w:val="24"/>
-        </w:rPr>
-        <w:t>logo</w:t>
-      </w:r>
-      <w:r>
-        <w:rPr>
-          <w:rFonts w:hint="eastAsia"/>
-          <w:sz w:val="24"/>
-          <w:szCs w:val="24"/>
-        </w:rPr>
-        <w:t>设计的创意、美观等因素对其进行评分。</w:t>
-      </w:r>
-    </w:p>
-    <w:p>
-      <w:pPr>
-        <w:pStyle w:val="a6"/>
-        <w:numPr>
-          <w:ilvl w:val="0"/>
-          <w:numId w:val="10"/>
-        </w:numPr>
-        <w:spacing w:line="300" w:lineRule="auto"/>
-        <w:ind w:firstLineChars="0"/>
-        <w:rPr>
-          <w:sz w:val="24"/>
-          <w:szCs w:val="24"/>
-        </w:rPr>
-      </w:pPr>
-      <w:r>
-        <w:rPr>
-          <w:rFonts w:hint="eastAsia"/>
-          <w:sz w:val="24"/>
-          <w:szCs w:val="24"/>
-        </w:rPr>
-        <w:t>实物制作必须在当天</w:t>
-      </w:r>
-      <w:r>
-        <w:rPr>
-          <w:rFonts w:hint="eastAsia"/>
-          <w:sz w:val="24"/>
-          <w:szCs w:val="24"/>
-        </w:rPr>
-        <w:t>17:</w:t>
-      </w:r>
-      <w:r>
-        <w:rPr>
-          <w:sz w:val="24"/>
-          <w:szCs w:val="24"/>
-        </w:rPr>
-        <w:t>00</w:t>
-      </w:r>
-      <w:r>
-        <w:rPr>
-          <w:rFonts w:hint="eastAsia"/>
-          <w:sz w:val="24"/>
-          <w:szCs w:val="24"/>
-        </w:rPr>
-        <w:t>前完成，延时提交整组扣</w:t>
-      </w:r>
-      <w:r>
-        <w:rPr>
-          <w:sz w:val="24"/>
-          <w:szCs w:val="24"/>
-        </w:rPr>
-        <w:t>3</w:t>
-      </w:r>
-      <w:r>
-        <w:rPr>
-          <w:rFonts w:hint="eastAsia"/>
-          <w:sz w:val="24"/>
-          <w:szCs w:val="24"/>
-        </w:rPr>
-        <w:t>分。</w:t>
-      </w:r>
+        <w:spacing w:line="300" w:lineRule="auto"/>
+        <w:rPr>
+          <w:sz w:val="24"/>
+          <w:szCs w:val="24"/>
+        </w:rPr>
+      </w:pPr>
     </w:p>
     <w:p>
       <w:pPr>
@@ -3782,7 +3199,6 @@
           <w:sz w:val="24"/>
           <w:szCs w:val="24"/>
         </w:rPr>
-        <w:lastRenderedPageBreak/>
         <w:t>各小组</w:t>
       </w:r>
       <w:r>
@@ -3799,18 +3215,8 @@
           <w:sz w:val="24"/>
           <w:szCs w:val="24"/>
         </w:rPr>
-        <w:t xml:space="preserve"> </w:t>
-      </w:r>
-      <w:proofErr w:type="spellStart"/>
-      <w:r>
-        <w:rPr>
-          <w:rFonts w:hint="eastAsia"/>
-          <w:sz w:val="24"/>
-          <w:szCs w:val="24"/>
-        </w:rPr>
-        <w:t>teambition</w:t>
-      </w:r>
-      <w:proofErr w:type="spellEnd"/>
+        <w:t xml:space="preserve"> teambition</w:t>
+      </w:r>
       <w:r>
         <w:rPr>
           <w:rFonts w:hint="eastAsia"/>
@@ -4062,25 +3468,7 @@
           <w:sz w:val="24"/>
           <w:szCs w:val="24"/>
         </w:rPr>
-        <w:t>宪章故事</w:t>
-      </w:r>
-      <w:proofErr w:type="gramStart"/>
-      <w:r>
-        <w:rPr>
-          <w:rFonts w:hint="eastAsia"/>
-          <w:sz w:val="24"/>
-          <w:szCs w:val="24"/>
-        </w:rPr>
-        <w:t>版必须</w:t>
-      </w:r>
-      <w:proofErr w:type="gramEnd"/>
-      <w:r>
-        <w:rPr>
-          <w:rFonts w:hint="eastAsia"/>
-          <w:sz w:val="24"/>
-          <w:szCs w:val="24"/>
-        </w:rPr>
-        <w:t>在当天</w:t>
+        <w:t>宪章故事版必须在当天</w:t>
       </w:r>
       <w:r>
         <w:rPr>
@@ -4191,9 +3579,9 @@
           <w:sz w:val="24"/>
           <w:szCs w:val="24"/>
         </w:rPr>
+        <w:lastRenderedPageBreak/>
         <w:t>使用</w:t>
       </w:r>
-      <w:proofErr w:type="spellStart"/>
       <w:r>
         <w:rPr>
           <w:rFonts w:hint="eastAsia"/>
@@ -4202,7 +3590,6 @@
         </w:rPr>
         <w:t>ppt</w:t>
       </w:r>
-      <w:proofErr w:type="spellEnd"/>
       <w:r>
         <w:rPr>
           <w:rFonts w:hint="eastAsia"/>
@@ -4399,27 +3786,8 @@
           <w:sz w:val="24"/>
           <w:szCs w:val="24"/>
         </w:rPr>
-        <w:t>拉组员</w:t>
-      </w:r>
-      <w:proofErr w:type="gramStart"/>
-      <w:r>
-        <w:rPr>
-          <w:rFonts w:hint="eastAsia"/>
-          <w:sz w:val="24"/>
-          <w:szCs w:val="24"/>
-        </w:rPr>
-        <w:t>进项目</w:t>
-      </w:r>
-      <w:proofErr w:type="gramEnd"/>
-      <w:r>
-        <w:rPr>
-          <w:rFonts w:hint="eastAsia"/>
-          <w:sz w:val="24"/>
-          <w:szCs w:val="24"/>
-        </w:rPr>
-        <w:t>进入提交到</w:t>
-      </w:r>
-      <w:proofErr w:type="spellStart"/>
+        <w:t>拉组员进项目进入提交到</w:t>
+      </w:r>
       <w:r>
         <w:rPr>
           <w:rFonts w:hint="eastAsia"/>
@@ -4428,7 +3796,6 @@
         </w:rPr>
         <w:t>teambition</w:t>
       </w:r>
-      <w:proofErr w:type="spellEnd"/>
       <w:r>
         <w:rPr>
           <w:rFonts w:hint="eastAsia"/>
@@ -4538,25 +3905,7 @@
           <w:sz w:val="24"/>
           <w:szCs w:val="24"/>
         </w:rPr>
-        <w:t>备注：文档上传者得分，有效修改上传新版本者得分，</w:t>
-      </w:r>
-      <w:proofErr w:type="gramStart"/>
-      <w:r>
-        <w:rPr>
-          <w:rFonts w:hint="eastAsia"/>
-          <w:sz w:val="24"/>
-          <w:szCs w:val="24"/>
-        </w:rPr>
-        <w:t>不</w:t>
-      </w:r>
-      <w:proofErr w:type="gramEnd"/>
-      <w:r>
-        <w:rPr>
-          <w:rFonts w:hint="eastAsia"/>
-          <w:sz w:val="24"/>
-          <w:szCs w:val="24"/>
-        </w:rPr>
-        <w:t>工作者</w:t>
+        <w:t>备注：文档上传者得分，有效修改上传新版本者得分，不工作者</w:t>
       </w:r>
       <w:r>
         <w:rPr>
@@ -4572,25 +3921,7 @@
           <w:sz w:val="24"/>
           <w:szCs w:val="24"/>
         </w:rPr>
-        <w:t>分。汇报后选出总协调组，</w:t>
-      </w:r>
-      <w:proofErr w:type="gramStart"/>
-      <w:r>
-        <w:rPr>
-          <w:rFonts w:hint="eastAsia"/>
-          <w:sz w:val="24"/>
-          <w:szCs w:val="24"/>
-        </w:rPr>
-        <w:t>微电影</w:t>
-      </w:r>
-      <w:proofErr w:type="gramEnd"/>
-      <w:r>
-        <w:rPr>
-          <w:rFonts w:hint="eastAsia"/>
-          <w:sz w:val="24"/>
-          <w:szCs w:val="24"/>
-        </w:rPr>
-        <w:t>组和宪章撰写</w:t>
+        <w:t>分。汇报后选出总协调组，微电影组和宪章撰写</w:t>
       </w:r>
       <w:r>
         <w:rPr>
@@ -4772,27 +4103,8 @@
           <w:sz w:val="24"/>
           <w:szCs w:val="24"/>
         </w:rPr>
-        <w:t>拉组员</w:t>
-      </w:r>
-      <w:proofErr w:type="gramStart"/>
-      <w:r>
-        <w:rPr>
-          <w:rFonts w:hint="eastAsia"/>
-          <w:sz w:val="24"/>
-          <w:szCs w:val="24"/>
-        </w:rPr>
-        <w:t>进项目</w:t>
-      </w:r>
-      <w:proofErr w:type="gramEnd"/>
-      <w:r>
-        <w:rPr>
-          <w:rFonts w:hint="eastAsia"/>
-          <w:sz w:val="24"/>
-          <w:szCs w:val="24"/>
-        </w:rPr>
-        <w:t>进入提交到</w:t>
-      </w:r>
-      <w:proofErr w:type="spellStart"/>
+        <w:t>拉组员进项目进入提交到</w:t>
+      </w:r>
       <w:r>
         <w:rPr>
           <w:rFonts w:hint="eastAsia"/>
@@ -4801,7 +4113,6 @@
         </w:rPr>
         <w:t>teambition</w:t>
       </w:r>
-      <w:proofErr w:type="spellEnd"/>
       <w:r>
         <w:rPr>
           <w:rFonts w:hint="eastAsia"/>
@@ -4848,7 +4159,6 @@
         </w:rPr>
         <w:t>各组在</w:t>
       </w:r>
-      <w:proofErr w:type="spellStart"/>
       <w:r>
         <w:rPr>
           <w:sz w:val="24"/>
@@ -4856,7 +4166,6 @@
         </w:rPr>
         <w:t>Git</w:t>
       </w:r>
-      <w:proofErr w:type="spellEnd"/>
       <w:r>
         <w:rPr>
           <w:rFonts w:hint="eastAsia"/>
@@ -4919,25 +4228,14 @@
           <w:szCs w:val="24"/>
         </w:rPr>
       </w:pPr>
-      <w:proofErr w:type="gramStart"/>
-      <w:r>
-        <w:rPr>
-          <w:rFonts w:hint="eastAsia"/>
-          <w:sz w:val="24"/>
-          <w:szCs w:val="24"/>
-        </w:rPr>
-        <w:t>微电影</w:t>
-      </w:r>
-      <w:proofErr w:type="gramEnd"/>
-      <w:r>
-        <w:rPr>
-          <w:rFonts w:hint="eastAsia"/>
-          <w:sz w:val="24"/>
-          <w:szCs w:val="24"/>
-        </w:rPr>
-        <w:t>组在</w:t>
-      </w:r>
-      <w:proofErr w:type="spellStart"/>
+      <w:r>
+        <w:rPr>
+          <w:rFonts w:hint="eastAsia"/>
+          <w:sz w:val="24"/>
+          <w:szCs w:val="24"/>
+        </w:rPr>
+        <w:t>微电影组在</w:t>
+      </w:r>
       <w:r>
         <w:rPr>
           <w:sz w:val="24"/>
@@ -4945,7 +4243,6 @@
         </w:rPr>
         <w:t>Git</w:t>
       </w:r>
-      <w:proofErr w:type="spellEnd"/>
       <w:r>
         <w:rPr>
           <w:rFonts w:hint="eastAsia"/>
@@ -5046,25 +4343,7 @@
           <w:sz w:val="24"/>
           <w:szCs w:val="24"/>
         </w:rPr>
-        <w:t>备注：文档上传者得分，有效修改在上传新版本者得分，</w:t>
-      </w:r>
-      <w:proofErr w:type="gramStart"/>
-      <w:r>
-        <w:rPr>
-          <w:rFonts w:hint="eastAsia"/>
-          <w:sz w:val="24"/>
-          <w:szCs w:val="24"/>
-        </w:rPr>
-        <w:t>不</w:t>
-      </w:r>
-      <w:proofErr w:type="gramEnd"/>
-      <w:r>
-        <w:rPr>
-          <w:rFonts w:hint="eastAsia"/>
-          <w:sz w:val="24"/>
-          <w:szCs w:val="24"/>
-        </w:rPr>
-        <w:t>工作者</w:t>
+        <w:t>备注：文档上传者得分，有效修改在上传新版本者得分，不工作者</w:t>
       </w:r>
       <w:r>
         <w:rPr>
@@ -5080,16 +4359,7 @@
           <w:sz w:val="24"/>
           <w:szCs w:val="24"/>
         </w:rPr>
-        <w:t>分。截止日</w:t>
-      </w:r>
-      <w:r>
-        <w:rPr>
-          <w:rFonts w:hint="eastAsia"/>
-          <w:sz w:val="24"/>
-          <w:szCs w:val="24"/>
-        </w:rPr>
-        <w:lastRenderedPageBreak/>
-        <w:t>期</w:t>
+        <w:t>分。截止日期</w:t>
       </w:r>
       <w:r>
         <w:rPr>
@@ -5246,25 +4516,14 @@
           <w:szCs w:val="24"/>
         </w:rPr>
       </w:pPr>
-      <w:proofErr w:type="gramStart"/>
-      <w:r>
-        <w:rPr>
-          <w:rFonts w:hint="eastAsia"/>
-          <w:sz w:val="24"/>
-          <w:szCs w:val="24"/>
-        </w:rPr>
-        <w:t>微电影</w:t>
-      </w:r>
-      <w:proofErr w:type="gramEnd"/>
-      <w:r>
-        <w:rPr>
-          <w:rFonts w:hint="eastAsia"/>
-          <w:sz w:val="24"/>
-          <w:szCs w:val="24"/>
-        </w:rPr>
-        <w:t>组在</w:t>
-      </w:r>
-      <w:proofErr w:type="spellStart"/>
+      <w:r>
+        <w:rPr>
+          <w:rFonts w:hint="eastAsia"/>
+          <w:sz w:val="24"/>
+          <w:szCs w:val="24"/>
+        </w:rPr>
+        <w:t>微电影组在</w:t>
+      </w:r>
       <w:r>
         <w:rPr>
           <w:sz w:val="24"/>
@@ -5272,32 +4531,13 @@
         </w:rPr>
         <w:t>Git</w:t>
       </w:r>
-      <w:proofErr w:type="spellEnd"/>
-      <w:r>
-        <w:rPr>
-          <w:rFonts w:hint="eastAsia"/>
-          <w:sz w:val="24"/>
-          <w:szCs w:val="24"/>
-        </w:rPr>
-        <w:t>上</w:t>
-      </w:r>
-      <w:proofErr w:type="gramStart"/>
-      <w:r>
-        <w:rPr>
-          <w:rFonts w:hint="eastAsia"/>
-          <w:sz w:val="24"/>
-          <w:szCs w:val="24"/>
-        </w:rPr>
-        <w:t>制作汇报</w:t>
-      </w:r>
-      <w:proofErr w:type="gramEnd"/>
-      <w:r>
-        <w:rPr>
-          <w:rFonts w:hint="eastAsia"/>
-          <w:sz w:val="24"/>
-          <w:szCs w:val="24"/>
-        </w:rPr>
-        <w:t>展示文档，。（</w:t>
+      <w:r>
+        <w:rPr>
+          <w:rFonts w:hint="eastAsia"/>
+          <w:sz w:val="24"/>
+          <w:szCs w:val="24"/>
+        </w:rPr>
+        <w:t>上制作汇报展示文档，。（</w:t>
       </w:r>
       <w:r>
         <w:rPr>
@@ -5342,25 +4582,7 @@
           <w:sz w:val="24"/>
           <w:szCs w:val="24"/>
         </w:rPr>
-        <w:t>顾老师对</w:t>
-      </w:r>
-      <w:proofErr w:type="gramStart"/>
-      <w:r>
-        <w:rPr>
-          <w:rFonts w:hint="eastAsia"/>
-          <w:sz w:val="24"/>
-          <w:szCs w:val="24"/>
-        </w:rPr>
-        <w:t>微电影</w:t>
-      </w:r>
-      <w:proofErr w:type="gramEnd"/>
-      <w:r>
-        <w:rPr>
-          <w:rFonts w:hint="eastAsia"/>
-          <w:sz w:val="24"/>
-          <w:szCs w:val="24"/>
-        </w:rPr>
-        <w:t>组的展示文档进行打分。（</w:t>
+        <w:t>顾老师对微电影组的展示文档进行打分。（</w:t>
       </w:r>
       <w:r>
         <w:rPr>
@@ -5416,25 +4638,7 @@
           <w:sz w:val="24"/>
           <w:szCs w:val="24"/>
         </w:rPr>
-        <w:t>备注：文档上传者得分，有效修改在上传新版本者得分，</w:t>
-      </w:r>
-      <w:proofErr w:type="gramStart"/>
-      <w:r>
-        <w:rPr>
-          <w:rFonts w:hint="eastAsia"/>
-          <w:sz w:val="24"/>
-          <w:szCs w:val="24"/>
-        </w:rPr>
-        <w:t>不</w:t>
-      </w:r>
-      <w:proofErr w:type="gramEnd"/>
-      <w:r>
-        <w:rPr>
-          <w:rFonts w:hint="eastAsia"/>
-          <w:sz w:val="24"/>
-          <w:szCs w:val="24"/>
-        </w:rPr>
-        <w:t>工作者</w:t>
+        <w:t>备注：文档上传者得分，有效修改在上传新版本者得分，不工作者</w:t>
       </w:r>
       <w:r>
         <w:rPr>
@@ -5450,25 +4654,7 @@
           <w:sz w:val="24"/>
           <w:szCs w:val="24"/>
         </w:rPr>
-        <w:t>分，考核</w:t>
-      </w:r>
-      <w:proofErr w:type="gramStart"/>
-      <w:r>
-        <w:rPr>
-          <w:rFonts w:hint="eastAsia"/>
-          <w:sz w:val="24"/>
-          <w:szCs w:val="24"/>
-        </w:rPr>
-        <w:t>微电影</w:t>
-      </w:r>
-      <w:proofErr w:type="gramEnd"/>
-      <w:r>
-        <w:rPr>
-          <w:rFonts w:hint="eastAsia"/>
-          <w:sz w:val="24"/>
-          <w:szCs w:val="24"/>
-        </w:rPr>
-        <w:t>组。截止日期</w:t>
+        <w:t>分，考核微电影组。截止日期</w:t>
       </w:r>
       <w:r>
         <w:rPr>
@@ -5652,7 +4838,6 @@
         </w:rPr>
         <w:t>各组在</w:t>
       </w:r>
-      <w:proofErr w:type="spellStart"/>
       <w:r>
         <w:rPr>
           <w:sz w:val="24"/>
@@ -5660,7 +4845,6 @@
         </w:rPr>
         <w:t>Git</w:t>
       </w:r>
-      <w:proofErr w:type="spellEnd"/>
       <w:r>
         <w:rPr>
           <w:rFonts w:hint="eastAsia"/>
@@ -5760,25 +4944,7 @@
           <w:sz w:val="24"/>
           <w:szCs w:val="24"/>
         </w:rPr>
-        <w:t>备注：文档上传者得分，有效修改在上传新版本者得分，</w:t>
-      </w:r>
-      <w:proofErr w:type="gramStart"/>
-      <w:r>
-        <w:rPr>
-          <w:rFonts w:hint="eastAsia"/>
-          <w:sz w:val="24"/>
-          <w:szCs w:val="24"/>
-        </w:rPr>
-        <w:t>不</w:t>
-      </w:r>
-      <w:proofErr w:type="gramEnd"/>
-      <w:r>
-        <w:rPr>
-          <w:rFonts w:hint="eastAsia"/>
-          <w:sz w:val="24"/>
-          <w:szCs w:val="24"/>
-        </w:rPr>
-        <w:t>工作者</w:t>
+        <w:t>备注：文档上传者得分，有效修改在上传新版本者得分，不工作者</w:t>
       </w:r>
       <w:r>
         <w:rPr>
@@ -5978,7 +5144,6 @@
         </w:rPr>
         <w:t>宪章各组在</w:t>
       </w:r>
-      <w:proofErr w:type="spellStart"/>
       <w:r>
         <w:rPr>
           <w:sz w:val="24"/>
@@ -5986,7 +5151,6 @@
         </w:rPr>
         <w:t>Git</w:t>
       </w:r>
-      <w:proofErr w:type="spellEnd"/>
       <w:r>
         <w:rPr>
           <w:rFonts w:hint="eastAsia"/>
@@ -6070,25 +5234,7 @@
           <w:sz w:val="24"/>
           <w:szCs w:val="24"/>
         </w:rPr>
-        <w:t>备注：文档上传者得分，有效修改在上传新版本者得分，</w:t>
-      </w:r>
-      <w:proofErr w:type="gramStart"/>
-      <w:r>
-        <w:rPr>
-          <w:rFonts w:hint="eastAsia"/>
-          <w:sz w:val="24"/>
-          <w:szCs w:val="24"/>
-        </w:rPr>
-        <w:t>不</w:t>
-      </w:r>
-      <w:proofErr w:type="gramEnd"/>
-      <w:r>
-        <w:rPr>
-          <w:rFonts w:hint="eastAsia"/>
-          <w:sz w:val="24"/>
-          <w:szCs w:val="24"/>
-        </w:rPr>
-        <w:t>工作者</w:t>
+        <w:t>备注：文档上传者得分，有效修改在上传新版本者得分，不工作者</w:t>
       </w:r>
       <w:r>
         <w:rPr>
@@ -6215,25 +5361,7 @@
           <w:sz w:val="24"/>
           <w:szCs w:val="24"/>
         </w:rPr>
-        <w:t>、</w:t>
-      </w:r>
-      <w:proofErr w:type="gramStart"/>
-      <w:r>
-        <w:rPr>
-          <w:rFonts w:hint="eastAsia"/>
-          <w:sz w:val="24"/>
-          <w:szCs w:val="24"/>
-        </w:rPr>
-        <w:t>微电影</w:t>
-      </w:r>
-      <w:proofErr w:type="gramEnd"/>
-      <w:r>
-        <w:rPr>
-          <w:rFonts w:hint="eastAsia"/>
-          <w:sz w:val="24"/>
-          <w:szCs w:val="24"/>
-        </w:rPr>
-        <w:t>展示（</w:t>
+        <w:t>、微电影展示（</w:t>
       </w:r>
       <w:r>
         <w:rPr>
@@ -6299,23 +5427,13 @@
           <w:szCs w:val="24"/>
         </w:rPr>
       </w:pPr>
-      <w:proofErr w:type="gramStart"/>
-      <w:r>
-        <w:rPr>
-          <w:rFonts w:hint="eastAsia"/>
-          <w:sz w:val="24"/>
-          <w:szCs w:val="24"/>
-        </w:rPr>
-        <w:t>微电影组展示</w:t>
-      </w:r>
-      <w:proofErr w:type="gramEnd"/>
-      <w:r>
-        <w:rPr>
-          <w:rFonts w:hint="eastAsia"/>
-          <w:sz w:val="24"/>
-          <w:szCs w:val="24"/>
-        </w:rPr>
-        <w:t>最终作品，顾老师对成果进行打分。</w:t>
+      <w:r>
+        <w:rPr>
+          <w:rFonts w:hint="eastAsia"/>
+          <w:sz w:val="24"/>
+          <w:szCs w:val="24"/>
+        </w:rPr>
+        <w:t>微电影组展示最终作品，顾老师对成果进行打分。</w:t>
       </w:r>
     </w:p>
     <w:p>
@@ -6533,7 +5651,6 @@
           <w:sz w:val="24"/>
           <w:szCs w:val="24"/>
         </w:rPr>
-        <w:lastRenderedPageBreak/>
         <w:t>宪章</w:t>
       </w:r>
       <w:r>
@@ -6542,33 +5659,15 @@
           <w:sz w:val="24"/>
           <w:szCs w:val="24"/>
         </w:rPr>
-        <w:t>组和</w:t>
-      </w:r>
-      <w:proofErr w:type="gramStart"/>
-      <w:r>
-        <w:rPr>
-          <w:rFonts w:hint="eastAsia"/>
-          <w:sz w:val="24"/>
-          <w:szCs w:val="24"/>
-        </w:rPr>
-        <w:t>微电影组</w:t>
-      </w:r>
-      <w:r>
-        <w:rPr>
-          <w:rFonts w:hint="eastAsia"/>
-          <w:sz w:val="24"/>
-          <w:szCs w:val="24"/>
-        </w:rPr>
-        <w:t>展示</w:t>
-      </w:r>
-      <w:proofErr w:type="gramEnd"/>
-      <w:r>
-        <w:rPr>
-          <w:rFonts w:hint="eastAsia"/>
-          <w:sz w:val="24"/>
-          <w:szCs w:val="24"/>
-        </w:rPr>
-        <w:t>最终作品，顾老师对成果进行打分。</w:t>
+        <w:t>组和微电影组</w:t>
+      </w:r>
+      <w:r>
+        <w:rPr>
+          <w:rFonts w:hint="eastAsia"/>
+          <w:sz w:val="24"/>
+          <w:szCs w:val="24"/>
+        </w:rPr>
+        <w:t>展示最终作品，顾老师对成果进行打分。</w:t>
       </w:r>
     </w:p>
     <w:p>
@@ -6786,25 +5885,7 @@
           <w:sz w:val="24"/>
           <w:szCs w:val="24"/>
         </w:rPr>
-        <w:t>分）（每一笔交易，交易双方都要到</w:t>
-      </w:r>
-      <w:proofErr w:type="gramStart"/>
-      <w:r>
-        <w:rPr>
-          <w:rFonts w:hint="eastAsia"/>
-          <w:sz w:val="24"/>
-          <w:szCs w:val="24"/>
-        </w:rPr>
-        <w:t>计分组</w:t>
-      </w:r>
-      <w:proofErr w:type="gramEnd"/>
-      <w:r>
-        <w:rPr>
-          <w:rFonts w:hint="eastAsia"/>
-          <w:sz w:val="24"/>
-          <w:szCs w:val="24"/>
-        </w:rPr>
-        <w:t>备案，否则无效，备案截止日期为每天</w:t>
+        <w:t>分）（每一笔交易，交易双方都要到计分组备案，否则无效，备案截止日期为每天</w:t>
       </w:r>
       <w:r>
         <w:rPr>
@@ -6872,6 +5953,7 @@
           <w:sz w:val="24"/>
           <w:szCs w:val="24"/>
         </w:rPr>
+        <w:lastRenderedPageBreak/>
         <w:t>剩余货币量（</w:t>
       </w:r>
       <w:r>
@@ -7677,7 +6759,6 @@
       <w:pPr>
         <w:spacing w:line="300" w:lineRule="auto"/>
         <w:rPr>
-          <w:rFonts w:hint="eastAsia"/>
           <w:sz w:val="24"/>
           <w:szCs w:val="24"/>
         </w:rPr>
@@ -7799,7 +6880,6 @@
           <w:szCs w:val="24"/>
         </w:rPr>
       </w:pPr>
-      <w:proofErr w:type="spellStart"/>
       <w:r>
         <w:rPr>
           <w:sz w:val="24"/>
@@ -7815,7 +6895,6 @@
         </w:rPr>
         <w:t>it</w:t>
       </w:r>
-      <w:proofErr w:type="spellEnd"/>
       <w:r>
         <w:rPr>
           <w:rFonts w:hint="eastAsia"/>
@@ -7838,7 +6917,6 @@
       <w:pPr>
         <w:spacing w:line="300" w:lineRule="auto"/>
         <w:rPr>
-          <w:rFonts w:hint="eastAsia"/>
           <w:sz w:val="24"/>
           <w:szCs w:val="24"/>
         </w:rPr>
@@ -7893,23 +6971,13 @@
         </w:rPr>
         <w:t xml:space="preserve">  </w:t>
       </w:r>
-      <w:proofErr w:type="gramStart"/>
-      <w:r>
-        <w:rPr>
-          <w:rFonts w:hint="eastAsia"/>
-          <w:sz w:val="24"/>
-          <w:szCs w:val="24"/>
-        </w:rPr>
-        <w:t>不</w:t>
-      </w:r>
-      <w:proofErr w:type="gramEnd"/>
-      <w:r>
-        <w:rPr>
-          <w:rFonts w:hint="eastAsia"/>
-          <w:sz w:val="24"/>
-          <w:szCs w:val="24"/>
-        </w:rPr>
-        <w:t>收税</w:t>
+      <w:r>
+        <w:rPr>
+          <w:rFonts w:hint="eastAsia"/>
+          <w:sz w:val="24"/>
+          <w:szCs w:val="24"/>
+        </w:rPr>
+        <w:t>不收税</w:t>
       </w:r>
       <w:r>
         <w:rPr>
@@ -7932,7 +7000,6 @@
       <w:pPr>
         <w:spacing w:line="300" w:lineRule="auto"/>
         <w:rPr>
-          <w:rFonts w:hint="eastAsia"/>
           <w:sz w:val="24"/>
           <w:szCs w:val="24"/>
         </w:rPr>
@@ -7950,7 +7017,6 @@
       <w:pPr>
         <w:spacing w:line="300" w:lineRule="auto"/>
         <w:rPr>
-          <w:rFonts w:hint="eastAsia"/>
           <w:sz w:val="24"/>
           <w:szCs w:val="24"/>
         </w:rPr>
@@ -7984,17 +7050,7 @@
           <w:sz w:val="24"/>
           <w:szCs w:val="24"/>
         </w:rPr>
-        <w:t>才收</w:t>
-      </w:r>
-      <w:bookmarkStart w:id="0" w:name="_GoBack"/>
-      <w:bookmarkEnd w:id="0"/>
-      <w:r>
-        <w:rPr>
-          <w:rFonts w:hint="eastAsia"/>
-          <w:sz w:val="24"/>
-          <w:szCs w:val="24"/>
-        </w:rPr>
-        <w:t>税。</w:t>
+        <w:t>才收税。</w:t>
       </w:r>
       <w:r>
         <w:rPr>
@@ -8071,7 +7127,7 @@
         <w:noProof/>
         <w:lang w:val="zh-CN"/>
       </w:rPr>
-      <w:t>6</w:t>
+      <w:t>2</w:t>
     </w:r>
     <w:r>
       <w:rPr>
@@ -8086,17 +7142,33 @@
       </w:rPr>
       <w:t xml:space="preserve"> / </w:t>
     </w:r>
-    <w:fldSimple w:instr="NUMPAGES  \* Arabic  \* MERGEFORMAT">
-      <w:r>
-        <w:rPr>
-          <w:b/>
-          <w:bCs/>
-          <w:noProof/>
-          <w:lang w:val="zh-CN"/>
-        </w:rPr>
-        <w:t>6</w:t>
-      </w:r>
-    </w:fldSimple>
+    <w:r>
+      <w:fldChar w:fldCharType="begin"/>
+    </w:r>
+    <w:r>
+      <w:instrText>NUMPAGES  \* Arabic  \* MERGEFORMAT</w:instrText>
+    </w:r>
+    <w:r>
+      <w:fldChar w:fldCharType="separate"/>
+    </w:r>
+    <w:r>
+      <w:rPr>
+        <w:b/>
+        <w:bCs/>
+        <w:noProof/>
+        <w:lang w:val="zh-CN"/>
+      </w:rPr>
+      <w:t>5</w:t>
+    </w:r>
+    <w:r>
+      <w:rPr>
+        <w:b/>
+        <w:bCs/>
+        <w:noProof/>
+        <w:lang w:val="zh-CN"/>
+      </w:rPr>
+      <w:fldChar w:fldCharType="end"/>
+    </w:r>
   </w:p>
 </w:ftr>
 </file>

</xml_diff>